<commit_message>
commit modification du document word
</commit_message>
<xml_diff>
--- a/laboratoire_1_word.docx
+++ b/laboratoire_1_word.docx
@@ -357,42 +357,15 @@
           <w:rFonts w:ascii="Arial" w:hAnsi="Arial" w:cs="Arial"/>
           <w:lang w:val="fr-CA"/>
         </w:rPr>
-        <w:t xml:space="preserve">publique, sans </w:t>
-      </w:r>
-      <w:proofErr w:type="spellStart"/>
-      <w:r>
-        <w:rPr>
-          <w:rFonts w:ascii="Arial" w:hAnsi="Arial" w:cs="Arial"/>
-          <w:lang w:val="fr-CA"/>
-        </w:rPr>
-        <w:t>readme</w:t>
-      </w:r>
-      <w:proofErr w:type="spellEnd"/>
-      <w:r>
-        <w:rPr>
-          <w:rFonts w:ascii="Arial" w:hAnsi="Arial" w:cs="Arial"/>
-          <w:lang w:val="fr-CA"/>
-        </w:rPr>
-        <w:t xml:space="preserve"> et </w:t>
-      </w:r>
-      <w:r>
-        <w:rPr>
-          <w:rFonts w:ascii="Arial" w:hAnsi="Arial" w:cs="Arial"/>
-          <w:lang w:val="fr-CA"/>
-        </w:rPr>
-        <w:t xml:space="preserve">sans. </w:t>
-      </w:r>
-      <w:proofErr w:type="spellStart"/>
-      <w:proofErr w:type="gramStart"/>
-      <w:r>
-        <w:rPr>
-          <w:rFonts w:ascii="Arial" w:hAnsi="Arial" w:cs="Arial"/>
-          <w:lang w:val="fr-CA"/>
-        </w:rPr>
-        <w:t>gitignore</w:t>
-      </w:r>
-      <w:proofErr w:type="spellEnd"/>
-      <w:proofErr w:type="gramEnd"/>
+        <w:t xml:space="preserve">publique, sans readme et </w:t>
+      </w:r>
+      <w:r>
+        <w:rPr>
+          <w:rFonts w:ascii="Arial" w:hAnsi="Arial" w:cs="Arial"/>
+          <w:lang w:val="fr-CA"/>
+        </w:rPr>
+        <w:t>sans. gitignore</w:t>
+      </w:r>
       <w:r>
         <w:rPr>
           <w:rFonts w:ascii="Arial" w:hAnsi="Arial" w:cs="Arial"/>
@@ -790,32 +763,7 @@
           <w:rFonts w:ascii="Arial" w:hAnsi="Arial" w:cs="Arial"/>
           <w:lang w:val="fr-CA"/>
         </w:rPr>
-        <w:t xml:space="preserve">Placer </w:t>
-      </w:r>
-      <w:proofErr w:type="gramStart"/>
-      <w:r>
-        <w:rPr>
-          <w:rFonts w:ascii="Arial" w:hAnsi="Arial" w:cs="Arial"/>
-          <w:lang w:val="fr-CA"/>
-        </w:rPr>
-        <w:t>le .</w:t>
-      </w:r>
-      <w:proofErr w:type="spellStart"/>
-      <w:r>
-        <w:rPr>
-          <w:rFonts w:ascii="Arial" w:hAnsi="Arial" w:cs="Arial"/>
-          <w:lang w:val="fr-CA"/>
-        </w:rPr>
-        <w:t>gitignore</w:t>
-      </w:r>
-      <w:proofErr w:type="spellEnd"/>
-      <w:proofErr w:type="gramEnd"/>
-      <w:r>
-        <w:rPr>
-          <w:rFonts w:ascii="Arial" w:hAnsi="Arial" w:cs="Arial"/>
-          <w:lang w:val="fr-CA"/>
-        </w:rPr>
-        <w:t xml:space="preserve"> </w:t>
+        <w:t xml:space="preserve">Placer le .gitignore </w:t>
       </w:r>
       <w:r>
         <w:rPr>
@@ -1009,16 +957,8 @@
         <w:rPr>
           <w:rFonts w:ascii="Arial" w:hAnsi="Arial" w:cs="Arial"/>
         </w:rPr>
-        <w:t xml:space="preserve">git </w:t>
-      </w:r>
-      <w:proofErr w:type="spellStart"/>
-      <w:r>
-        <w:rPr>
-          <w:rFonts w:ascii="Arial" w:hAnsi="Arial" w:cs="Arial"/>
-        </w:rPr>
-        <w:t>init</w:t>
-      </w:r>
-      <w:proofErr w:type="spellEnd"/>
+        <w:t>git init</w:t>
+      </w:r>
     </w:p>
     <w:p>
       <w:pPr>
@@ -1086,40 +1026,13 @@
         <w:ind w:left="1440"/>
         <w:rPr>
           <w:rFonts w:ascii="Arial" w:hAnsi="Arial" w:cs="Arial"/>
-          <w:lang w:val="fr-CA"/>
-        </w:rPr>
-      </w:pPr>
-      <w:proofErr w:type="gramStart"/>
-      <w:r>
-        <w:rPr>
-          <w:rFonts w:ascii="Arial" w:hAnsi="Arial" w:cs="Arial"/>
-          <w:lang w:val="fr-CA"/>
-        </w:rPr>
-        <w:t>git</w:t>
-      </w:r>
-      <w:proofErr w:type="gramEnd"/>
-      <w:r>
-        <w:rPr>
-          <w:rFonts w:ascii="Arial" w:hAnsi="Arial" w:cs="Arial"/>
-          <w:lang w:val="fr-CA"/>
-        </w:rPr>
-        <w:t xml:space="preserve"> push -u </w:t>
-      </w:r>
-      <w:proofErr w:type="spellStart"/>
-      <w:r>
-        <w:rPr>
-          <w:rFonts w:ascii="Arial" w:hAnsi="Arial" w:cs="Arial"/>
-          <w:lang w:val="fr-CA"/>
-        </w:rPr>
-        <w:t>origin</w:t>
-      </w:r>
-      <w:proofErr w:type="spellEnd"/>
-      <w:r>
-        <w:rPr>
-          <w:rFonts w:ascii="Arial" w:hAnsi="Arial" w:cs="Arial"/>
-          <w:lang w:val="fr-CA"/>
-        </w:rPr>
-        <w:t xml:space="preserve"> main</w:t>
+        </w:rPr>
+      </w:pPr>
+      <w:r>
+        <w:rPr>
+          <w:rFonts w:ascii="Arial" w:hAnsi="Arial" w:cs="Arial"/>
+        </w:rPr>
+        <w:t>git push -u origin main</w:t>
       </w:r>
     </w:p>
     <w:p>
@@ -1128,7 +1041,6 @@
         <w:ind w:left="1440"/>
         <w:rPr>
           <w:rFonts w:ascii="Arial" w:hAnsi="Arial" w:cs="Arial"/>
-          <w:lang w:val="fr-CA"/>
         </w:rPr>
       </w:pPr>
     </w:p>
@@ -1140,47 +1052,18 @@
           <w:rFonts w:ascii="Arial" w:hAnsi="Arial" w:cs="Arial"/>
         </w:rPr>
       </w:pPr>
-      <w:proofErr w:type="gramStart"/>
-      <w:r>
-        <w:rPr>
-          <w:rFonts w:ascii="Arial" w:hAnsi="Arial" w:cs="Arial"/>
-          <w:lang w:val="fr-CA"/>
-        </w:rPr>
-        <w:t>git</w:t>
-      </w:r>
-      <w:proofErr w:type="gramEnd"/>
-      <w:r>
-        <w:rPr>
-          <w:rFonts w:ascii="Arial" w:hAnsi="Arial" w:cs="Arial"/>
-          <w:lang w:val="fr-CA"/>
-        </w:rPr>
-        <w:t xml:space="preserve"> </w:t>
-      </w:r>
-      <w:proofErr w:type="spellStart"/>
-      <w:r>
-        <w:rPr>
-          <w:rFonts w:ascii="Arial" w:hAnsi="Arial" w:cs="Arial"/>
-          <w:lang w:val="fr-CA"/>
-        </w:rPr>
-        <w:t>add</w:t>
-      </w:r>
-      <w:proofErr w:type="spellEnd"/>
-      <w:r>
-        <w:rPr>
-          <w:rFonts w:ascii="Arial" w:hAnsi="Arial" w:cs="Arial"/>
-          <w:lang w:val="fr-CA"/>
-        </w:rPr>
-        <w:t xml:space="preserve"> </w:t>
-      </w:r>
-      <w:proofErr w:type="spellStart"/>
-      <w:r>
-        <w:rPr>
-          <w:rFonts w:ascii="Arial" w:hAnsi="Arial" w:cs="Arial"/>
-          <w:lang w:val="fr-CA"/>
-        </w:rPr>
-        <w:t>gitignore</w:t>
-      </w:r>
-      <w:proofErr w:type="spellEnd"/>
+      <w:r>
+        <w:rPr>
+          <w:rFonts w:ascii="Arial" w:hAnsi="Arial" w:cs="Arial"/>
+        </w:rPr>
+        <w:t>git add</w:t>
+      </w:r>
+      <w:r>
+        <w:rPr>
+          <w:rFonts w:ascii="Arial" w:hAnsi="Arial" w:cs="Arial"/>
+        </w:rPr>
+        <w:t xml:space="preserve"> gitignore</w:t>
+      </w:r>
     </w:p>
     <w:p>
       <w:pPr>
@@ -1194,21 +1077,7 @@
         <w:rPr>
           <w:rFonts w:ascii="Arial" w:hAnsi="Arial" w:cs="Arial"/>
         </w:rPr>
-        <w:t xml:space="preserve">git commit -m "commit du </w:t>
-      </w:r>
-      <w:proofErr w:type="spellStart"/>
-      <w:r>
-        <w:rPr>
-          <w:rFonts w:ascii="Arial" w:hAnsi="Arial" w:cs="Arial"/>
-        </w:rPr>
-        <w:t>projet</w:t>
-      </w:r>
-      <w:proofErr w:type="spellEnd"/>
-      <w:r>
-        <w:rPr>
-          <w:rFonts w:ascii="Arial" w:hAnsi="Arial" w:cs="Arial"/>
-        </w:rPr>
-        <w:t xml:space="preserve"> visual studio"</w:t>
+        <w:t>git commit -m "commit du projet visual studio"</w:t>
       </w:r>
     </w:p>
     <w:p>
@@ -1320,7 +1189,6 @@
         </w:rPr>
         <w:t xml:space="preserve"> du nom de </w:t>
       </w:r>
-      <w:proofErr w:type="spellStart"/>
       <w:r>
         <w:rPr>
           <w:rFonts w:ascii="Arial" w:hAnsi="Arial" w:cs="Arial"/>
@@ -1330,7 +1198,6 @@
         </w:rPr>
         <w:t>LibrairieConversionNote</w:t>
       </w:r>
-      <w:proofErr w:type="spellEnd"/>
       <w:r>
         <w:rPr>
           <w:rFonts w:ascii="Arial" w:hAnsi="Arial" w:cs="Arial"/>
@@ -1569,7 +1436,6 @@
         </w:rPr>
         <w:t xml:space="preserve"> pour </w:t>
       </w:r>
-      <w:proofErr w:type="spellStart"/>
       <w:r>
         <w:rPr>
           <w:rFonts w:ascii="Arial" w:hAnsi="Arial" w:cs="Arial"/>
@@ -1579,7 +1445,6 @@
         </w:rPr>
         <w:t>ConversionAlphabetiqueToNote.cs</w:t>
       </w:r>
-      <w:proofErr w:type="spellEnd"/>
       <w:r>
         <w:rPr>
           <w:rFonts w:ascii="Arial" w:hAnsi="Arial" w:cs="Arial"/>
@@ -2341,7 +2206,6 @@
         </w:rPr>
         <w:t xml:space="preserve">Dans la classe </w:t>
       </w:r>
-      <w:proofErr w:type="spellStart"/>
       <w:r>
         <w:rPr>
           <w:rFonts w:ascii="Arial" w:hAnsi="Arial" w:cs="Arial"/>
@@ -2353,7 +2217,6 @@
         </w:rPr>
         <w:t>Program.cs</w:t>
       </w:r>
-      <w:proofErr w:type="spellEnd"/>
       <w:r>
         <w:rPr>
           <w:rFonts w:ascii="Arial" w:hAnsi="Arial" w:cs="Arial"/>
@@ -2784,21 +2647,17 @@
     <w:p>
       <w:pPr>
         <w:pStyle w:val="Paragraphedeliste"/>
-        <w:numPr>
-          <w:ilvl w:val="0"/>
-          <w:numId w:val="20"/>
-        </w:numPr>
-        <w:rPr>
-          <w:rFonts w:ascii="Arial" w:hAnsi="Arial" w:cs="Arial"/>
-          <w:lang w:val="fr-CA"/>
-        </w:rPr>
-      </w:pPr>
-      <w:r>
-        <w:rPr>
-          <w:rFonts w:ascii="Arial" w:hAnsi="Arial" w:cs="Arial"/>
-          <w:lang w:val="fr-CA"/>
-        </w:rPr>
-        <w:t xml:space="preserve">Comment appel-ton la gestion des branches? </w:t>
+        <w:rPr>
+          <w:rFonts w:ascii="Arial" w:hAnsi="Arial" w:cs="Arial"/>
+          <w:lang w:val="fr-CA"/>
+        </w:rPr>
+      </w:pPr>
+      <w:r>
+        <w:rPr>
+          <w:rFonts w:ascii="Arial" w:hAnsi="Arial" w:cs="Arial"/>
+          <w:lang w:val="fr-CA"/>
+        </w:rPr>
+        <w:t>DCVS</w:t>
       </w:r>
     </w:p>
     <w:p>
@@ -2818,7 +2677,23 @@
           <w:rFonts w:ascii="Arial" w:hAnsi="Arial" w:cs="Arial"/>
           <w:lang w:val="fr-CA"/>
         </w:rPr>
-        <w:t>Expliquer moi dans vos mots qu’est qu’un SDK.</w:t>
+        <w:t xml:space="preserve">Comment appel-ton la gestion des branches? </w:t>
+      </w:r>
+    </w:p>
+    <w:p>
+      <w:pPr>
+        <w:pStyle w:val="Paragraphedeliste"/>
+        <w:rPr>
+          <w:rFonts w:ascii="Arial" w:hAnsi="Arial" w:cs="Arial"/>
+          <w:lang w:val="fr-CA"/>
+        </w:rPr>
+      </w:pPr>
+      <w:r>
+        <w:rPr>
+          <w:rFonts w:ascii="Arial" w:hAnsi="Arial" w:cs="Arial"/>
+          <w:lang w:val="fr-CA"/>
+        </w:rPr>
+        <w:t>Branching</w:t>
       </w:r>
     </w:p>
     <w:p>
@@ -2838,7 +2713,30 @@
           <w:rFonts w:ascii="Arial" w:hAnsi="Arial" w:cs="Arial"/>
           <w:lang w:val="fr-CA"/>
         </w:rPr>
-        <w:t>Qu’elles sont les différences entre une librairie et un SDK?</w:t>
+        <w:t>Expliquer moi dans vos mots qu’est qu’un SDK.</w:t>
+      </w:r>
+    </w:p>
+    <w:p>
+      <w:pPr>
+        <w:pStyle w:val="Paragraphedeliste"/>
+        <w:rPr>
+          <w:rFonts w:ascii="Arial" w:hAnsi="Arial" w:cs="Arial"/>
+          <w:lang w:val="fr-CA"/>
+        </w:rPr>
+      </w:pPr>
+      <w:r>
+        <w:rPr>
+          <w:rFonts w:ascii="Arial" w:hAnsi="Arial" w:cs="Arial"/>
+          <w:lang w:val="fr-CA"/>
+        </w:rPr>
+        <w:t>Un kit de développement logiciel qui contient</w:t>
+      </w:r>
+      <w:r>
+        <w:rPr>
+          <w:rFonts w:ascii="Arial" w:hAnsi="Arial" w:cs="Arial"/>
+          <w:lang w:val="fr-CA"/>
+        </w:rPr>
+        <w:t xml:space="preserve"> </w:t>
       </w:r>
     </w:p>
     <w:p>
@@ -2858,6 +2756,56 @@
           <w:rFonts w:ascii="Arial" w:hAnsi="Arial" w:cs="Arial"/>
           <w:lang w:val="fr-CA"/>
         </w:rPr>
+        <w:t>Qu’elles sont les différences entre une librairie et un SDK?</w:t>
+      </w:r>
+    </w:p>
+    <w:p>
+      <w:pPr>
+        <w:pStyle w:val="Paragraphedeliste"/>
+        <w:rPr>
+          <w:rFonts w:ascii="Arial" w:hAnsi="Arial" w:cs="Arial"/>
+          <w:lang w:val="fr-CA"/>
+        </w:rPr>
+      </w:pPr>
+      <w:r>
+        <w:rPr>
+          <w:rFonts w:ascii="Arial" w:hAnsi="Arial" w:cs="Arial"/>
+          <w:lang w:val="fr-CA"/>
+        </w:rPr>
+        <w:t xml:space="preserve">La librairie est un ensemble de code classé au sein d’un projet </w:t>
+      </w:r>
+      <w:r>
+        <w:rPr>
+          <w:rFonts w:ascii="Arial" w:hAnsi="Arial" w:cs="Arial"/>
+          <w:lang w:val="fr-CA"/>
+        </w:rPr>
+        <w:t>qui permet sa réutilisation et sa modification de façon modulaire.</w:t>
+      </w:r>
+      <w:r>
+        <w:rPr>
+          <w:rFonts w:ascii="Arial" w:hAnsi="Arial" w:cs="Arial"/>
+          <w:lang w:val="fr-CA"/>
+        </w:rPr>
+        <w:t xml:space="preserve"> Tandis qu’un SDK est un plus gros concept qui peux englober un ensemble d’outil, Framework, Documentation et librairies</w:t>
+      </w:r>
+    </w:p>
+    <w:p>
+      <w:pPr>
+        <w:pStyle w:val="Paragraphedeliste"/>
+        <w:numPr>
+          <w:ilvl w:val="0"/>
+          <w:numId w:val="20"/>
+        </w:numPr>
+        <w:rPr>
+          <w:rFonts w:ascii="Arial" w:hAnsi="Arial" w:cs="Arial"/>
+          <w:lang w:val="fr-CA"/>
+        </w:rPr>
+      </w:pPr>
+      <w:r>
+        <w:rPr>
+          <w:rFonts w:ascii="Arial" w:hAnsi="Arial" w:cs="Arial"/>
+          <w:lang w:val="fr-CA"/>
+        </w:rPr>
         <w:t xml:space="preserve">Qu’elles sont les différences entre un </w:t>
       </w:r>
       <w:r>
@@ -2873,6 +2821,175 @@
           <w:lang w:val="fr-CA"/>
         </w:rPr>
         <w:t xml:space="preserve"> et un SDK?</w:t>
+      </w:r>
+    </w:p>
+    <w:p>
+      <w:pPr>
+        <w:pStyle w:val="Paragraphedeliste"/>
+        <w:rPr>
+          <w:rFonts w:ascii="Arial" w:hAnsi="Arial" w:cs="Arial"/>
+          <w:lang w:val="fr-CA"/>
+        </w:rPr>
+      </w:pPr>
+      <w:r>
+        <w:rPr>
+          <w:rFonts w:ascii="Arial" w:hAnsi="Arial" w:cs="Arial"/>
+          <w:highlight w:val="yellow"/>
+          <w:lang w:val="fr-CA"/>
+        </w:rPr>
+        <w:t>L</w:t>
+      </w:r>
+      <w:r>
+        <w:rPr>
+          <w:rFonts w:ascii="Arial" w:hAnsi="Arial" w:cs="Arial"/>
+          <w:highlight w:val="yellow"/>
+          <w:lang w:val="fr-CA"/>
+        </w:rPr>
+        <w:t xml:space="preserve">e </w:t>
+      </w:r>
+      <w:r>
+        <w:rPr>
+          <w:rFonts w:ascii="Arial" w:hAnsi="Arial" w:cs="Arial"/>
+          <w:highlight w:val="yellow"/>
+          <w:lang w:val="fr-CA"/>
+        </w:rPr>
+        <w:t>Framework</w:t>
+      </w:r>
+      <w:r>
+        <w:rPr>
+          <w:rFonts w:ascii="Arial" w:hAnsi="Arial" w:cs="Arial"/>
+          <w:highlight w:val="yellow"/>
+          <w:lang w:val="fr-CA"/>
+        </w:rPr>
+        <w:t xml:space="preserve"> </w:t>
+      </w:r>
+      <w:r>
+        <w:rPr>
+          <w:rFonts w:ascii="Arial" w:hAnsi="Arial" w:cs="Arial"/>
+          <w:highlight w:val="yellow"/>
+          <w:lang w:val="fr-CA"/>
+        </w:rPr>
+        <w:t>est composé de librairie et de SDK et est</w:t>
+      </w:r>
+      <w:r>
+        <w:rPr>
+          <w:rFonts w:ascii="Arial" w:hAnsi="Arial" w:cs="Arial"/>
+          <w:highlight w:val="yellow"/>
+          <w:lang w:val="fr-CA"/>
+        </w:rPr>
+        <w:t xml:space="preserve"> utilisé pour construire les </w:t>
+      </w:r>
+      <w:r>
+        <w:rPr>
+          <w:rFonts w:ascii="Arial" w:hAnsi="Arial" w:cs="Arial"/>
+          <w:highlight w:val="yellow"/>
+          <w:lang w:val="fr-CA"/>
+        </w:rPr>
+        <w:t>infrastructures</w:t>
+      </w:r>
+      <w:r>
+        <w:rPr>
+          <w:rFonts w:ascii="Arial" w:hAnsi="Arial" w:cs="Arial"/>
+          <w:highlight w:val="yellow"/>
+          <w:lang w:val="fr-CA"/>
+        </w:rPr>
+        <w:t xml:space="preserve"> d’un logiciel sans avoir </w:t>
+      </w:r>
+      <w:r>
+        <w:rPr>
+          <w:rFonts w:ascii="Arial" w:hAnsi="Arial" w:cs="Arial"/>
+          <w:highlight w:val="yellow"/>
+          <w:lang w:val="fr-CA"/>
+        </w:rPr>
+        <w:t xml:space="preserve">à reprogrammer la gestion de string(.NET) </w:t>
+      </w:r>
+      <w:r>
+        <w:rPr>
+          <w:rFonts w:ascii="Arial" w:hAnsi="Arial" w:cs="Arial"/>
+          <w:highlight w:val="yellow"/>
+          <w:lang w:val="fr-CA"/>
+        </w:rPr>
+        <w:t>tandis que</w:t>
+      </w:r>
+      <w:r>
+        <w:rPr>
+          <w:rFonts w:ascii="Arial" w:hAnsi="Arial" w:cs="Arial"/>
+          <w:highlight w:val="yellow"/>
+          <w:lang w:val="fr-CA"/>
+        </w:rPr>
+        <w:t xml:space="preserve"> le </w:t>
+      </w:r>
+      <w:r>
+        <w:rPr>
+          <w:rFonts w:ascii="Arial" w:hAnsi="Arial" w:cs="Arial"/>
+          <w:highlight w:val="yellow"/>
+          <w:lang w:val="fr-CA"/>
+        </w:rPr>
+        <w:t xml:space="preserve">SDK </w:t>
+      </w:r>
+      <w:r>
+        <w:rPr>
+          <w:rFonts w:ascii="Arial" w:hAnsi="Arial" w:cs="Arial"/>
+          <w:highlight w:val="yellow"/>
+          <w:lang w:val="fr-CA"/>
+        </w:rPr>
+        <w:t>p</w:t>
+      </w:r>
+      <w:r>
+        <w:rPr>
+          <w:rFonts w:ascii="Arial" w:hAnsi="Arial" w:cs="Arial"/>
+          <w:highlight w:val="yellow"/>
+          <w:lang w:val="fr-CA"/>
+        </w:rPr>
+        <w:t>eut être utilisé pour implémenter des fonctionnalité</w:t>
+      </w:r>
+      <w:r>
+        <w:rPr>
+          <w:rFonts w:ascii="Arial" w:hAnsi="Arial" w:cs="Arial"/>
+          <w:highlight w:val="yellow"/>
+          <w:lang w:val="fr-CA"/>
+        </w:rPr>
+        <w:t xml:space="preserve"> plus</w:t>
+      </w:r>
+      <w:r>
+        <w:rPr>
+          <w:rFonts w:ascii="Arial" w:hAnsi="Arial" w:cs="Arial"/>
+          <w:highlight w:val="yellow"/>
+          <w:lang w:val="fr-CA"/>
+        </w:rPr>
+        <w:t xml:space="preserve"> précise</w:t>
+      </w:r>
+      <w:r>
+        <w:rPr>
+          <w:rFonts w:ascii="Arial" w:hAnsi="Arial" w:cs="Arial"/>
+          <w:highlight w:val="yellow"/>
+          <w:lang w:val="fr-CA"/>
+        </w:rPr>
+        <w:t xml:space="preserve"> à l’intérieur du code</w:t>
+      </w:r>
+      <w:r>
+        <w:rPr>
+          <w:rFonts w:ascii="Arial" w:hAnsi="Arial" w:cs="Arial"/>
+          <w:highlight w:val="yellow"/>
+          <w:lang w:val="fr-CA"/>
+        </w:rPr>
+        <w:t xml:space="preserve"> ou construire une application complète pour une plateforme</w:t>
+      </w:r>
+      <w:r>
+        <w:rPr>
+          <w:rFonts w:ascii="Arial" w:hAnsi="Arial" w:cs="Arial"/>
+          <w:highlight w:val="yellow"/>
+          <w:lang w:val="fr-CA"/>
+        </w:rPr>
+        <w:t xml:space="preserve"> </w:t>
+      </w:r>
+      <w:r>
+        <w:rPr>
+          <w:rFonts w:ascii="Arial" w:hAnsi="Arial" w:cs="Arial"/>
+          <w:highlight w:val="yellow"/>
+          <w:lang w:val="fr-CA"/>
+        </w:rPr>
+        <w:t>(Open XR, OpenCV,AndroidSDK)</w:t>
       </w:r>
     </w:p>
     <w:p>

</xml_diff>